<commit_message>
Update Liberal Education Discussion Reflection.docx
</commit_message>
<xml_diff>
--- a/modules/CriticalThinking/Liberal Education Discussion Reflection.docx
+++ b/modules/CriticalThinking/Liberal Education Discussion Reflection.docx
@@ -7,71 +7,93 @@
         <w:pStyle w:val="Title"/>
       </w:pPr>
       <w:r>
-        <w:t xml:space="preserve">Liberal Arts </w:t>
+        <w:t>Liberal Arts Education</w:t>
+      </w:r>
+      <w:r>
+        <w:t xml:space="preserve"> Reflection</w:t>
+      </w:r>
+    </w:p>
+    <w:p>
+      <w:pPr>
+        <w:spacing w:before="240"/>
+        <w:ind w:right="-90"/>
+        <w:rPr>
+          <w:sz w:val="24"/>
+        </w:rPr>
+      </w:pPr>
+      <w:r>
+        <w:rPr>
+          <w:sz w:val="24"/>
+        </w:rPr>
+        <w:t xml:space="preserve">This week, </w:t>
+      </w:r>
+      <w:r>
+        <w:rPr>
+          <w:sz w:val="24"/>
+        </w:rPr>
+        <w:t>as part of Northland Hig</w:t>
+      </w:r>
+      <w:r>
+        <w:rPr>
+          <w:sz w:val="24"/>
+        </w:rPr>
+        <w:t>h</w:t>
+      </w:r>
+      <w:r>
+        <w:rPr>
+          <w:sz w:val="24"/>
+        </w:rPr>
+        <w:t>ways</w:t>
+      </w:r>
+      <w:r>
+        <w:rPr>
+          <w:sz w:val="24"/>
+        </w:rPr>
+        <w:t>, you listened to six people d</w:t>
+      </w:r>
+      <w:r>
+        <w:rPr>
+          <w:sz w:val="24"/>
+        </w:rPr>
+        <w:t>iscuss what a liberal education</w:t>
+      </w:r>
+      <w:r>
+        <w:rPr>
+          <w:sz w:val="24"/>
+        </w:rPr>
+        <w:t xml:space="preserve"> means to them and you examined readings prior to the panel.</w:t>
+      </w:r>
+      <w:r>
+        <w:rPr>
+          <w:sz w:val="24"/>
+        </w:rPr>
+        <w:t xml:space="preserve"> Please</w:t>
+      </w:r>
+      <w:r>
+        <w:rPr>
+          <w:sz w:val="24"/>
+        </w:rPr>
+        <w:t xml:space="preserve"> reflect on the panel and your readings</w:t>
+      </w:r>
+      <w:r>
+        <w:rPr>
+          <w:sz w:val="24"/>
+        </w:rPr>
+        <w:t xml:space="preserve"> by answering the following questions.</w:t>
+      </w:r>
+      <w:r>
+        <w:rPr>
+          <w:sz w:val="24"/>
+        </w:rPr>
+        <w:t xml:space="preserve"> Please provide some depth to your</w:t>
       </w:r>
       <w:bookmarkStart w:id="0" w:name="_GoBack"/>
       <w:bookmarkEnd w:id="0"/>
       <w:r>
-        <w:t>Education</w:t>
-      </w:r>
-      <w:r>
-        <w:t xml:space="preserve"> Reflection</w:t>
-      </w:r>
-    </w:p>
-    <w:p>
-      <w:pPr>
-        <w:spacing w:before="240"/>
-        <w:rPr>
-          <w:sz w:val="24"/>
-        </w:rPr>
-      </w:pPr>
-      <w:r>
-        <w:rPr>
-          <w:sz w:val="24"/>
-        </w:rPr>
-        <w:t xml:space="preserve">This week, </w:t>
-      </w:r>
-      <w:r>
-        <w:rPr>
-          <w:sz w:val="24"/>
-        </w:rPr>
-        <w:t>as part of Northland Hig</w:t>
-      </w:r>
-      <w:r>
-        <w:rPr>
-          <w:sz w:val="24"/>
-        </w:rPr>
-        <w:t>h</w:t>
-      </w:r>
-      <w:r>
-        <w:rPr>
-          <w:sz w:val="24"/>
-        </w:rPr>
-        <w:t>ways</w:t>
-      </w:r>
-      <w:r>
-        <w:rPr>
-          <w:sz w:val="24"/>
-        </w:rPr>
-        <w:t>, you listened to six people discuss what a liberal educations means to them and you examined readings prior to the panel.</w:t>
-      </w:r>
-      <w:r>
-        <w:rPr>
-          <w:sz w:val="24"/>
-        </w:rPr>
-        <w:t xml:space="preserve"> Please</w:t>
-      </w:r>
-      <w:r>
-        <w:rPr>
-          <w:sz w:val="24"/>
-        </w:rPr>
-        <w:t xml:space="preserve"> reflect on the panel and your readings</w:t>
-      </w:r>
-      <w:r>
-        <w:rPr>
-          <w:sz w:val="24"/>
-        </w:rPr>
-        <w:t xml:space="preserve"> by answering the following questions.</w:t>
+        <w:rPr>
+          <w:sz w:val="24"/>
+        </w:rPr>
+        <w:t xml:space="preserve"> response (i.e., use all of the space provided).</w:t>
       </w:r>
     </w:p>
     <w:p>

</xml_diff>